<commit_message>
terminei estrutura de dados e comecei typescript
</commit_message>
<xml_diff>
--- a/Anotações do Hiring Coders.docx
+++ b/Anotações do Hiring Coders.docx
@@ -668,6 +668,109 @@
     </w:p>
     <w:p>
       <w:pPr>
+        <w:jc w:val="both"/>
+        <w:rPr>
+          <w:rFonts w:ascii="Microsoft JhengHei" w:eastAsia="Microsoft JhengHei" w:hAnsi="Microsoft JhengHei" w:cs="Leelawadee"/>
+          <w:sz w:val="24"/>
+          <w:szCs w:val="24"/>
+        </w:rPr>
+      </w:pPr>
+      <w:r>
+        <w:rPr>
+          <w:rFonts w:ascii="Microsoft JhengHei" w:eastAsia="Microsoft JhengHei" w:hAnsi="Microsoft JhengHei" w:cs="Leelawadee"/>
+          <w:sz w:val="24"/>
+          <w:szCs w:val="24"/>
+        </w:rPr>
+        <w:lastRenderedPageBreak/>
+        <w:t>Busca binária</w:t>
+      </w:r>
+      <w:r>
+        <w:rPr>
+          <w:rFonts w:ascii="Microsoft JhengHei" w:eastAsia="Microsoft JhengHei" w:hAnsi="Microsoft JhengHei" w:cs="Leelawadee"/>
+          <w:sz w:val="24"/>
+          <w:szCs w:val="24"/>
+        </w:rPr>
+        <w:t xml:space="preserve">: exige que os valores estejam ordenados. </w:t>
+      </w:r>
+    </w:p>
+    <w:p>
+      <w:pPr>
+        <w:jc w:val="both"/>
+        <w:rPr>
+          <w:rFonts w:ascii="Microsoft JhengHei" w:eastAsia="Microsoft JhengHei" w:hAnsi="Microsoft JhengHei" w:cs="Leelawadee"/>
+          <w:sz w:val="24"/>
+          <w:szCs w:val="24"/>
+        </w:rPr>
+      </w:pPr>
+      <w:r>
+        <w:rPr>
+          <w:rFonts w:ascii="Microsoft JhengHei" w:eastAsia="Microsoft JhengHei" w:hAnsi="Microsoft JhengHei" w:cs="Leelawadee"/>
+          <w:sz w:val="24"/>
+          <w:szCs w:val="24"/>
+        </w:rPr>
+        <w:t xml:space="preserve">Tabelas </w:t>
+      </w:r>
+      <w:proofErr w:type="spellStart"/>
+      <w:r>
+        <w:rPr>
+          <w:rFonts w:ascii="Microsoft JhengHei" w:eastAsia="Microsoft JhengHei" w:hAnsi="Microsoft JhengHei" w:cs="Leelawadee"/>
+          <w:sz w:val="24"/>
+          <w:szCs w:val="24"/>
+        </w:rPr>
+        <w:t>hash</w:t>
+      </w:r>
+      <w:proofErr w:type="spellEnd"/>
+      <w:r>
+        <w:rPr>
+          <w:rFonts w:ascii="Microsoft JhengHei" w:eastAsia="Microsoft JhengHei" w:hAnsi="Microsoft JhengHei" w:cs="Leelawadee"/>
+          <w:sz w:val="24"/>
+          <w:szCs w:val="24"/>
+        </w:rPr>
+        <w:t xml:space="preserve">: calcula a posição do vetor e acessa o elemento em um único passo. </w:t>
+      </w:r>
+    </w:p>
+    <w:p>
+      <w:pPr>
+        <w:jc w:val="both"/>
+        <w:rPr>
+          <w:rFonts w:ascii="Microsoft JhengHei" w:eastAsia="Microsoft JhengHei" w:hAnsi="Microsoft JhengHei" w:cs="Leelawadee"/>
+          <w:sz w:val="24"/>
+          <w:szCs w:val="24"/>
+        </w:rPr>
+      </w:pPr>
+    </w:p>
+    <w:p>
+      <w:pPr>
+        <w:jc w:val="both"/>
+        <w:rPr>
+          <w:rFonts w:ascii="Microsoft JhengHei" w:eastAsia="Microsoft JhengHei" w:hAnsi="Microsoft JhengHei" w:cs="Leelawadee"/>
+          <w:sz w:val="24"/>
+          <w:szCs w:val="24"/>
+        </w:rPr>
+      </w:pPr>
+    </w:p>
+    <w:p>
+      <w:pPr>
+        <w:jc w:val="both"/>
+        <w:rPr>
+          <w:rFonts w:ascii="Microsoft JhengHei" w:eastAsia="Microsoft JhengHei" w:hAnsi="Microsoft JhengHei" w:cs="Leelawadee"/>
+          <w:sz w:val="24"/>
+          <w:szCs w:val="24"/>
+        </w:rPr>
+      </w:pPr>
+    </w:p>
+    <w:p>
+      <w:pPr>
+        <w:jc w:val="both"/>
+        <w:rPr>
+          <w:rFonts w:ascii="Microsoft JhengHei" w:eastAsia="Microsoft JhengHei" w:hAnsi="Microsoft JhengHei" w:cs="Leelawadee"/>
+          <w:sz w:val="24"/>
+          <w:szCs w:val="24"/>
+        </w:rPr>
+      </w:pPr>
+    </w:p>
+    <w:p>
+      <w:pPr>
         <w:rPr>
           <w:rFonts w:ascii="Microsoft New Tai Lue" w:eastAsia="Microsoft JhengHei" w:hAnsi="Microsoft New Tai Lue" w:cs="Microsoft New Tai Lue"/>
           <w:b/>
@@ -676,9 +779,7 @@
           <w:szCs w:val="28"/>
         </w:rPr>
       </w:pPr>
-    </w:p>
-    <w:p>
-      <w:pPr>
+      <w:r>
         <w:rPr>
           <w:rFonts w:ascii="Microsoft New Tai Lue" w:eastAsia="Microsoft JhengHei" w:hAnsi="Microsoft New Tai Lue" w:cs="Microsoft New Tai Lue"/>
           <w:b/>
@@ -686,16 +787,6 @@
           <w:sz w:val="28"/>
           <w:szCs w:val="28"/>
         </w:rPr>
-      </w:pPr>
-      <w:r>
-        <w:rPr>
-          <w:rFonts w:ascii="Microsoft New Tai Lue" w:eastAsia="Microsoft JhengHei" w:hAnsi="Microsoft New Tai Lue" w:cs="Microsoft New Tai Lue"/>
-          <w:b/>
-          <w:bCs/>
-          <w:sz w:val="28"/>
-          <w:szCs w:val="28"/>
-        </w:rPr>
-        <w:lastRenderedPageBreak/>
         <w:t>JavaScript</w:t>
       </w:r>
     </w:p>
@@ -997,42 +1088,6 @@
           <w:rFonts w:ascii="Microsoft JhengHei" w:eastAsia="Microsoft JhengHei" w:hAnsi="Microsoft JhengHei" w:cs="Leelawadee"/>
           <w:sz w:val="24"/>
           <w:szCs w:val="24"/>
-        </w:rPr>
-      </w:pPr>
-    </w:p>
-    <w:p>
-      <w:pPr>
-        <w:rPr>
-          <w:rFonts w:ascii="Microsoft JhengHei" w:eastAsia="Microsoft JhengHei" w:hAnsi="Microsoft JhengHei" w:cs="Leelawadee"/>
-          <w:sz w:val="24"/>
-          <w:szCs w:val="24"/>
-        </w:rPr>
-      </w:pPr>
-    </w:p>
-    <w:p>
-      <w:pPr>
-        <w:rPr>
-          <w:rFonts w:ascii="Microsoft JhengHei" w:eastAsia="Microsoft JhengHei" w:hAnsi="Microsoft JhengHei" w:cs="Leelawadee"/>
-          <w:sz w:val="24"/>
-          <w:szCs w:val="24"/>
-        </w:rPr>
-      </w:pPr>
-    </w:p>
-    <w:p>
-      <w:pPr>
-        <w:rPr>
-          <w:rFonts w:ascii="Microsoft JhengHei" w:eastAsia="Microsoft JhengHei" w:hAnsi="Microsoft JhengHei" w:cs="Leelawadee"/>
-          <w:sz w:val="24"/>
-          <w:szCs w:val="24"/>
-        </w:rPr>
-      </w:pPr>
-    </w:p>
-    <w:p>
-      <w:pPr>
-        <w:rPr>
-          <w:rFonts w:ascii="Microsoft JhengHei" w:eastAsia="Microsoft JhengHei" w:hAnsi="Microsoft JhengHei" w:cs="Leelawadee"/>
-          <w:sz w:val="24"/>
-          <w:szCs w:val="24"/>
           <w:u w:val="single"/>
         </w:rPr>
       </w:pPr>
@@ -1043,6 +1098,7 @@
           <w:szCs w:val="24"/>
           <w:u w:val="single"/>
         </w:rPr>
+        <w:lastRenderedPageBreak/>
         <w:t>Variáveis</w:t>
       </w:r>
     </w:p>
@@ -1493,6 +1549,7 @@
           <w:sz w:val="24"/>
           <w:szCs w:val="24"/>
         </w:rPr>
+        <w:lastRenderedPageBreak/>
         <w:t>Obs</w:t>
       </w:r>
       <w:proofErr w:type="spellEnd"/>
@@ -2089,6 +2146,7 @@
           <w:sz w:val="24"/>
           <w:szCs w:val="24"/>
         </w:rPr>
+        <w:lastRenderedPageBreak/>
         <w:t>Multiplicação: *</w:t>
       </w:r>
     </w:p>
@@ -2143,7 +2201,6 @@
           <w:sz w:val="24"/>
           <w:szCs w:val="24"/>
         </w:rPr>
-        <w:lastRenderedPageBreak/>
         <w:t>Incremento: ++</w:t>
       </w:r>
     </w:p>
@@ -2706,7 +2763,6 @@
           <w:sz w:val="24"/>
           <w:szCs w:val="24"/>
         </w:rPr>
-        <w:lastRenderedPageBreak/>
         <w:t>for</w:t>
       </w:r>
       <w:r>
@@ -2908,20 +2964,227 @@
     </w:p>
     <w:p>
       <w:pPr>
-        <w:jc w:val="both"/>
-        <w:rPr>
-          <w:rFonts w:ascii="Microsoft JhengHei" w:eastAsia="Microsoft JhengHei" w:hAnsi="Microsoft JhengHei" w:cs="Leelawadee"/>
-          <w:sz w:val="24"/>
-          <w:szCs w:val="24"/>
-        </w:rPr>
-      </w:pPr>
-      <w:r>
-        <w:rPr>
-          <w:rFonts w:ascii="Microsoft JhengHei" w:eastAsia="Microsoft JhengHei" w:hAnsi="Microsoft JhengHei" w:cs="Leelawadee"/>
-          <w:sz w:val="24"/>
-          <w:szCs w:val="24"/>
-        </w:rPr>
-        <w:t xml:space="preserve"> </w:t>
+        <w:rPr>
+          <w:rFonts w:ascii="Microsoft New Tai Lue" w:eastAsia="Microsoft JhengHei" w:hAnsi="Microsoft New Tai Lue" w:cs="Microsoft New Tai Lue"/>
+          <w:b/>
+          <w:bCs/>
+          <w:sz w:val="28"/>
+          <w:szCs w:val="28"/>
+        </w:rPr>
+      </w:pPr>
+      <w:proofErr w:type="spellStart"/>
+      <w:r>
+        <w:rPr>
+          <w:rFonts w:ascii="Microsoft New Tai Lue" w:eastAsia="Microsoft JhengHei" w:hAnsi="Microsoft New Tai Lue" w:cs="Microsoft New Tai Lue"/>
+          <w:b/>
+          <w:bCs/>
+          <w:sz w:val="28"/>
+          <w:szCs w:val="28"/>
+        </w:rPr>
+        <w:t>Type</w:t>
+      </w:r>
+      <w:r>
+        <w:rPr>
+          <w:rFonts w:ascii="Microsoft New Tai Lue" w:eastAsia="Microsoft JhengHei" w:hAnsi="Microsoft New Tai Lue" w:cs="Microsoft New Tai Lue"/>
+          <w:b/>
+          <w:bCs/>
+          <w:sz w:val="28"/>
+          <w:szCs w:val="28"/>
+        </w:rPr>
+        <w:t>S</w:t>
+      </w:r>
+      <w:r>
+        <w:rPr>
+          <w:rFonts w:ascii="Microsoft New Tai Lue" w:eastAsia="Microsoft JhengHei" w:hAnsi="Microsoft New Tai Lue" w:cs="Microsoft New Tai Lue"/>
+          <w:b/>
+          <w:bCs/>
+          <w:sz w:val="28"/>
+          <w:szCs w:val="28"/>
+        </w:rPr>
+        <w:t>cript</w:t>
+      </w:r>
+      <w:proofErr w:type="spellEnd"/>
+    </w:p>
+    <w:p>
+      <w:pPr>
+        <w:ind w:firstLine="708"/>
+        <w:jc w:val="both"/>
+        <w:rPr>
+          <w:rFonts w:ascii="Microsoft JhengHei" w:eastAsia="Microsoft JhengHei" w:hAnsi="Microsoft JhengHei" w:cs="Leelawadee"/>
+          <w:sz w:val="24"/>
+          <w:szCs w:val="24"/>
+        </w:rPr>
+      </w:pPr>
+      <w:r>
+        <w:rPr>
+          <w:rFonts w:ascii="Microsoft JhengHei" w:eastAsia="Microsoft JhengHei" w:hAnsi="Microsoft JhengHei" w:cs="Leelawadee"/>
+          <w:sz w:val="24"/>
+          <w:szCs w:val="24"/>
+        </w:rPr>
+        <w:t xml:space="preserve">O </w:t>
+      </w:r>
+      <w:proofErr w:type="spellStart"/>
+      <w:r>
+        <w:rPr>
+          <w:rFonts w:ascii="Microsoft JhengHei" w:eastAsia="Microsoft JhengHei" w:hAnsi="Microsoft JhengHei" w:cs="Leelawadee"/>
+          <w:sz w:val="24"/>
+          <w:szCs w:val="24"/>
+        </w:rPr>
+        <w:t>TypeScript</w:t>
+      </w:r>
+      <w:proofErr w:type="spellEnd"/>
+      <w:r>
+        <w:rPr>
+          <w:rFonts w:ascii="Microsoft JhengHei" w:eastAsia="Microsoft JhengHei" w:hAnsi="Microsoft JhengHei" w:cs="Leelawadee"/>
+          <w:sz w:val="24"/>
+          <w:szCs w:val="24"/>
+        </w:rPr>
+        <w:t xml:space="preserve"> é um </w:t>
+      </w:r>
+      <w:proofErr w:type="spellStart"/>
+      <w:r>
+        <w:rPr>
+          <w:rFonts w:ascii="Microsoft JhengHei" w:eastAsia="Microsoft JhengHei" w:hAnsi="Microsoft JhengHei" w:cs="Leelawadee"/>
+          <w:sz w:val="24"/>
+          <w:szCs w:val="24"/>
+        </w:rPr>
+        <w:t>superset</w:t>
+      </w:r>
+      <w:proofErr w:type="spellEnd"/>
+      <w:r>
+        <w:rPr>
+          <w:rFonts w:ascii="Microsoft JhengHei" w:eastAsia="Microsoft JhengHei" w:hAnsi="Microsoft JhengHei" w:cs="Leelawadee"/>
+          <w:sz w:val="24"/>
+          <w:szCs w:val="24"/>
+        </w:rPr>
+        <w:t xml:space="preserve"> do JavaScript. Ele extrapola a linguagem do JavaScript, adicionando tipagem estática, interfaces, </w:t>
+      </w:r>
+      <w:proofErr w:type="spellStart"/>
+      <w:r>
+        <w:rPr>
+          <w:rFonts w:ascii="Microsoft JhengHei" w:eastAsia="Microsoft JhengHei" w:hAnsi="Microsoft JhengHei" w:cs="Leelawadee"/>
+          <w:sz w:val="24"/>
+          <w:szCs w:val="24"/>
+        </w:rPr>
+        <w:t>enums</w:t>
+      </w:r>
+      <w:proofErr w:type="spellEnd"/>
+      <w:r>
+        <w:rPr>
+          <w:rFonts w:ascii="Microsoft JhengHei" w:eastAsia="Microsoft JhengHei" w:hAnsi="Microsoft JhengHei" w:cs="Leelawadee"/>
+          <w:sz w:val="24"/>
+          <w:szCs w:val="24"/>
+        </w:rPr>
+        <w:t xml:space="preserve">, </w:t>
+      </w:r>
+      <w:proofErr w:type="spellStart"/>
+      <w:r>
+        <w:rPr>
+          <w:rFonts w:ascii="Microsoft JhengHei" w:eastAsia="Microsoft JhengHei" w:hAnsi="Microsoft JhengHei" w:cs="Leelawadee"/>
+          <w:sz w:val="24"/>
+          <w:szCs w:val="24"/>
+        </w:rPr>
+        <w:t>decorators</w:t>
+      </w:r>
+      <w:proofErr w:type="spellEnd"/>
+      <w:r>
+        <w:rPr>
+          <w:rFonts w:ascii="Microsoft JhengHei" w:eastAsia="Microsoft JhengHei" w:hAnsi="Microsoft JhengHei" w:cs="Leelawadee"/>
+          <w:sz w:val="24"/>
+          <w:szCs w:val="24"/>
+        </w:rPr>
+        <w:t xml:space="preserve">, </w:t>
+      </w:r>
+      <w:proofErr w:type="spellStart"/>
+      <w:r>
+        <w:rPr>
+          <w:rFonts w:ascii="Microsoft JhengHei" w:eastAsia="Microsoft JhengHei" w:hAnsi="Microsoft JhengHei" w:cs="Leelawadee"/>
+          <w:sz w:val="24"/>
+          <w:szCs w:val="24"/>
+        </w:rPr>
+        <w:t>generics</w:t>
+      </w:r>
+      <w:proofErr w:type="spellEnd"/>
+      <w:r>
+        <w:rPr>
+          <w:rFonts w:ascii="Microsoft JhengHei" w:eastAsia="Microsoft JhengHei" w:hAnsi="Microsoft JhengHei" w:cs="Leelawadee"/>
+          <w:sz w:val="24"/>
+          <w:szCs w:val="24"/>
+        </w:rPr>
+        <w:t>.</w:t>
+      </w:r>
+    </w:p>
+    <w:p>
+      <w:pPr>
+        <w:ind w:firstLine="708"/>
+        <w:jc w:val="both"/>
+        <w:rPr>
+          <w:rFonts w:ascii="Microsoft JhengHei" w:eastAsia="Microsoft JhengHei" w:hAnsi="Microsoft JhengHei" w:cs="Leelawadee"/>
+          <w:sz w:val="24"/>
+          <w:szCs w:val="24"/>
+        </w:rPr>
+      </w:pPr>
+      <w:r>
+        <w:rPr>
+          <w:rFonts w:ascii="Microsoft JhengHei" w:eastAsia="Microsoft JhengHei" w:hAnsi="Microsoft JhengHei" w:cs="Leelawadee"/>
+          <w:sz w:val="24"/>
+          <w:szCs w:val="24"/>
+        </w:rPr>
+        <w:t xml:space="preserve">Os browsers não leem </w:t>
+      </w:r>
+      <w:proofErr w:type="spellStart"/>
+      <w:r>
+        <w:rPr>
+          <w:rFonts w:ascii="Microsoft JhengHei" w:eastAsia="Microsoft JhengHei" w:hAnsi="Microsoft JhengHei" w:cs="Leelawadee"/>
+          <w:sz w:val="24"/>
+          <w:szCs w:val="24"/>
+        </w:rPr>
+        <w:t>TypeScript</w:t>
+      </w:r>
+      <w:proofErr w:type="spellEnd"/>
+      <w:r>
+        <w:rPr>
+          <w:rFonts w:ascii="Microsoft JhengHei" w:eastAsia="Microsoft JhengHei" w:hAnsi="Microsoft JhengHei" w:cs="Leelawadee"/>
+          <w:sz w:val="24"/>
+          <w:szCs w:val="24"/>
+        </w:rPr>
+        <w:t xml:space="preserve">. Portanto, os programadores escrevem códigos em </w:t>
+      </w:r>
+      <w:proofErr w:type="spellStart"/>
+      <w:r>
+        <w:rPr>
+          <w:rFonts w:ascii="Microsoft JhengHei" w:eastAsia="Microsoft JhengHei" w:hAnsi="Microsoft JhengHei" w:cs="Leelawadee"/>
+          <w:sz w:val="24"/>
+          <w:szCs w:val="24"/>
+        </w:rPr>
+        <w:t>TypeScript</w:t>
+      </w:r>
+      <w:proofErr w:type="spellEnd"/>
+      <w:r>
+        <w:rPr>
+          <w:rFonts w:ascii="Microsoft JhengHei" w:eastAsia="Microsoft JhengHei" w:hAnsi="Microsoft JhengHei" w:cs="Leelawadee"/>
+          <w:sz w:val="24"/>
+          <w:szCs w:val="24"/>
+        </w:rPr>
+        <w:t xml:space="preserve">, e esse código é </w:t>
+      </w:r>
+      <w:proofErr w:type="spellStart"/>
+      <w:r>
+        <w:rPr>
+          <w:rFonts w:ascii="Microsoft JhengHei" w:eastAsia="Microsoft JhengHei" w:hAnsi="Microsoft JhengHei" w:cs="Leelawadee"/>
+          <w:sz w:val="24"/>
+          <w:szCs w:val="24"/>
+        </w:rPr>
+        <w:t>transpilado</w:t>
+      </w:r>
+      <w:proofErr w:type="spellEnd"/>
+      <w:r>
+        <w:rPr>
+          <w:rFonts w:ascii="Microsoft JhengHei" w:eastAsia="Microsoft JhengHei" w:hAnsi="Microsoft JhengHei" w:cs="Leelawadee"/>
+          <w:sz w:val="24"/>
+          <w:szCs w:val="24"/>
+        </w:rPr>
+        <w:t xml:space="preserve"> para JavaScript.</w:t>
       </w:r>
     </w:p>
     <w:sectPr>

</xml_diff>